<commit_message>
added tests for user model
</commit_message>
<xml_diff>
--- a/bugFixes.docx
+++ b/bugFixes.docx
@@ -23,6 +23,11 @@
       </w:r>
       <w:r>
         <w:t>Likes, and swapped in an index with unique constraints</w:t>
+      </w:r>
+    </w:p>
+    <w:p>
+      <w:r>
+        <w:t>2. Added db.drop_all() to test functions before db.create_all()</w:t>
       </w:r>
       <w:bookmarkStart w:id="0" w:name="_GoBack"/>
       <w:bookmarkEnd w:id="0"/>

</xml_diff>

<commit_message>
added full like functionality, and fixed a few bugs
</commit_message>
<xml_diff>
--- a/bugFixes.docx
+++ b/bugFixes.docx
@@ -74,12 +74,37 @@
     <w:p/>
     <w:p>
       <w:r>
-        <w:t>Feb 1, 2022</w:t>
+        <w:t xml:space="preserve">Feb </w:t>
+      </w:r>
+      <w:r>
+        <w:t>2</w:t>
+      </w:r>
+      <w:r>
+        <w:t>, 2022</w:t>
       </w:r>
     </w:p>
     <w:p>
       <w:r>
         <w:t xml:space="preserve">1. </w:t>
+      </w:r>
+      <w:r>
+        <w:t xml:space="preserve">Fixed followers.html.  It was displaying the </w:t>
+      </w:r>
+      <w:proofErr w:type="spellStart"/>
+      <w:r>
+        <w:t>user.bio</w:t>
+      </w:r>
+      <w:proofErr w:type="spellEnd"/>
+      <w:r>
+        <w:t xml:space="preserve"> instead of </w:t>
+      </w:r>
+      <w:proofErr w:type="spellStart"/>
+      <w:r>
+        <w:t>follower.bio</w:t>
+      </w:r>
+      <w:proofErr w:type="spellEnd"/>
+      <w:r>
+        <w:t xml:space="preserve"> in the for loop.  </w:t>
       </w:r>
     </w:p>
     <w:p/>
@@ -96,11 +121,20 @@
     </w:p>
     <w:p/>
     <w:p>
-      <w:r>
-        <w:t>1. users/detail.html need to implement Likes (TBD)</w:t>
-      </w:r>
-    </w:p>
-    <w:p/>
+      <w:bookmarkStart w:id="0" w:name="_GoBack"/>
+      <w:bookmarkEnd w:id="0"/>
+      <w:r>
+        <w:t>2. Follows not used in app.py</w:t>
+      </w:r>
+    </w:p>
+    <w:p>
+      <w:r>
+        <w:t>4. Implement like button</w:t>
+      </w:r>
+      <w:r>
+        <w:tab/>
+      </w:r>
+    </w:p>
     <w:p>
       <w:r>
         <w:rPr>
@@ -137,8 +171,6 @@
       <w:r>
         <w:t>for loop</w:t>
       </w:r>
-      <w:bookmarkStart w:id="0" w:name="_GoBack"/>
-      <w:bookmarkEnd w:id="0"/>
     </w:p>
     <w:p>
       <w:r>

</xml_diff>

<commit_message>
made homepage messages consistent with liked-messages
</commit_message>
<xml_diff>
--- a/bugFixes.docx
+++ b/bugFixes.docx
@@ -121,19 +121,24 @@
     </w:p>
     <w:p/>
     <w:p>
+      <w:r>
+        <w:t>2. Follows not used in app.py</w:t>
+      </w:r>
+    </w:p>
+    <w:p>
+      <w:r>
+        <w:t xml:space="preserve">3. </w:t>
+      </w:r>
+      <w:proofErr w:type="spellStart"/>
+      <w:r>
+        <w:t>stop_following</w:t>
+      </w:r>
+      <w:proofErr w:type="spellEnd"/>
+      <w:r>
+        <w:t xml:space="preserve"> may not work</w:t>
+      </w:r>
       <w:bookmarkStart w:id="0" w:name="_GoBack"/>
       <w:bookmarkEnd w:id="0"/>
-      <w:r>
-        <w:t>2. Follows not used in app.py</w:t>
-      </w:r>
-    </w:p>
-    <w:p>
-      <w:r>
-        <w:t>4. Implement like button</w:t>
-      </w:r>
-      <w:r>
-        <w:tab/>
-      </w:r>
     </w:p>
     <w:p>
       <w:r>

</xml_diff>

<commit_message>
fixed edit user form tests
</commit_message>
<xml_diff>
--- a/bugFixes.docx
+++ b/bugFixes.docx
@@ -119,24 +119,7 @@
       </w:r>
       <w:proofErr w:type="spellEnd"/>
     </w:p>
-    <w:p/>
-    <w:p>
-      <w:r>
-        <w:t>2. Follows not used in app.py</w:t>
-      </w:r>
-    </w:p>
-    <w:p>
-      <w:r>
-        <w:t xml:space="preserve">3. </w:t>
-      </w:r>
-      <w:proofErr w:type="spellStart"/>
-      <w:r>
-        <w:t>stop_following</w:t>
-      </w:r>
-      <w:proofErr w:type="spellEnd"/>
-      <w:r>
-        <w:t xml:space="preserve"> may not work</w:t>
-      </w:r>
+    <w:p>
       <w:bookmarkStart w:id="0" w:name="_GoBack"/>
       <w:bookmarkEnd w:id="0"/>
     </w:p>

</xml_diff>